<commit_message>
editing formatting, questions, etc. of Rmd report
</commit_message>
<xml_diff>
--- a/app/report-style.docx
+++ b/app/report-style.docx
@@ -1,6 +1,6 @@
 
 <file path=word/document.xml><?xml version="1.0" encoding="utf-8"?>
-<w:document xmlns:wpc="http://schemas.microsoft.com/office/word/2010/wordprocessingCanvas" xmlns:cx="http://schemas.microsoft.com/office/drawing/2014/chartex" xmlns:cx1="http://schemas.microsoft.com/office/drawing/2015/9/8/chartex" xmlns:cx2="http://schemas.microsoft.com/office/drawing/2015/10/21/chartex" xmlns:cx3="http://schemas.microsoft.com/office/drawing/2016/5/9/chartex" xmlns:cx4="http://schemas.microsoft.com/office/drawing/2016/5/10/chartex" xmlns:cx5="http://schemas.microsoft.com/office/drawing/2016/5/11/chartex" xmlns:cx6="http://schemas.microsoft.com/office/drawing/2016/5/12/chartex" xmlns:cx7="http://schemas.microsoft.com/office/drawing/2016/5/13/chartex" xmlns:cx8="http://schemas.microsoft.com/office/drawing/2016/5/14/chartex" xmlns:mc="http://schemas.openxmlformats.org/markup-compatibility/2006" xmlns:aink="http://schemas.microsoft.com/office/drawing/2016/ink" xmlns:am3d="http://schemas.microsoft.com/office/drawing/2017/model3d" xmlns:o="urn:schemas-microsoft-com:office:office" xmlns:r="http://schemas.openxmlformats.org/officeDocument/2006/relationships" xmlns:m="http://schemas.openxmlformats.org/officeDocument/2006/math" xmlns:v="urn:schemas-microsoft-com:vml" xmlns:wp14="http://schemas.microsoft.com/office/word/2010/wordprocessingDrawing" xmlns:wp="http://schemas.openxmlformats.org/drawingml/2006/wordprocessingDrawing" xmlns:w10="urn:schemas-microsoft-com:office:word" xmlns:w="http://schemas.openxmlformats.org/wordprocessingml/2006/main" xmlns:w14="http://schemas.microsoft.com/office/word/2010/wordml" xmlns:w15="http://schemas.microsoft.com/office/word/2012/wordml" xmlns:w16cex="http://schemas.microsoft.com/office/word/2018/wordml/cex" xmlns:w16cid="http://schemas.microsoft.com/office/word/2016/wordml/cid" xmlns:w16="http://schemas.microsoft.com/office/word/2018/wordml" xmlns:w16sdtdh="http://schemas.microsoft.com/office/word/2020/wordml/sdtdatahash" xmlns:w16se="http://schemas.microsoft.com/office/word/2015/wordml/symex" xmlns:wpg="http://schemas.microsoft.com/office/word/2010/wordprocessingGroup" xmlns:wpi="http://schemas.microsoft.com/office/word/2010/wordprocessingInk" xmlns:wne="http://schemas.microsoft.com/office/word/2006/wordml" xmlns:wps="http://schemas.microsoft.com/office/word/2010/wordprocessingShape" mc:Ignorable="w14 w15 w16se w16cid w16 w16cex w16sdtdh wp14">
+<w:document xmlns:wpc="http://schemas.microsoft.com/office/word/2010/wordprocessingCanvas" xmlns:cx="http://schemas.microsoft.com/office/drawing/2014/chartex" xmlns:cx1="http://schemas.microsoft.com/office/drawing/2015/9/8/chartex" xmlns:cx2="http://schemas.microsoft.com/office/drawing/2015/10/21/chartex" xmlns:cx3="http://schemas.microsoft.com/office/drawing/2016/5/9/chartex" xmlns:cx4="http://schemas.microsoft.com/office/drawing/2016/5/10/chartex" xmlns:cx5="http://schemas.microsoft.com/office/drawing/2016/5/11/chartex" xmlns:cx6="http://schemas.microsoft.com/office/drawing/2016/5/12/chartex" xmlns:cx7="http://schemas.microsoft.com/office/drawing/2016/5/13/chartex" xmlns:cx8="http://schemas.microsoft.com/office/drawing/2016/5/14/chartex" xmlns:mc="http://schemas.openxmlformats.org/markup-compatibility/2006" xmlns:aink="http://schemas.microsoft.com/office/drawing/2016/ink" xmlns:am3d="http://schemas.microsoft.com/office/drawing/2017/model3d" xmlns:o="urn:schemas-microsoft-com:office:office" xmlns:oel="http://schemas.microsoft.com/office/2019/extlst" xmlns:r="http://schemas.openxmlformats.org/officeDocument/2006/relationships" xmlns:m="http://schemas.openxmlformats.org/officeDocument/2006/math" xmlns:v="urn:schemas-microsoft-com:vml" xmlns:wp14="http://schemas.microsoft.com/office/word/2010/wordprocessingDrawing" xmlns:wp="http://schemas.openxmlformats.org/drawingml/2006/wordprocessingDrawing" xmlns:w10="urn:schemas-microsoft-com:office:word" xmlns:w="http://schemas.openxmlformats.org/wordprocessingml/2006/main" xmlns:w14="http://schemas.microsoft.com/office/word/2010/wordml" xmlns:w15="http://schemas.microsoft.com/office/word/2012/wordml" xmlns:w16cex="http://schemas.microsoft.com/office/word/2018/wordml/cex" xmlns:w16cid="http://schemas.microsoft.com/office/word/2016/wordml/cid" xmlns:w16="http://schemas.microsoft.com/office/word/2018/wordml" xmlns:w16du="http://schemas.microsoft.com/office/word/2023/wordml/word16du" xmlns:w16sdtdh="http://schemas.microsoft.com/office/word/2020/wordml/sdtdatahash" xmlns:w16se="http://schemas.microsoft.com/office/word/2015/wordml/symex" xmlns:wpg="http://schemas.microsoft.com/office/word/2010/wordprocessingGroup" xmlns:wpi="http://schemas.microsoft.com/office/word/2010/wordprocessingInk" xmlns:wne="http://schemas.microsoft.com/office/word/2006/wordml" xmlns:wps="http://schemas.microsoft.com/office/word/2010/wordprocessingShape" mc:Ignorable="w14 w15 w16se w16cid w16 w16cex w16sdtdh wp14">
   <w:body>
     <w:p>
       <w:pPr>
@@ -191,6 +191,8 @@
       </w:r>
     </w:p>
     <w:sectPr>
+      <w:footerReference w:type="even" r:id="rId8"/>
+      <w:footerReference w:type="default" r:id="rId9"/>
       <w:pgSz w:w="12240" w:h="15840"/>
       <w:pgMar w:top="1440" w:right="1440" w:bottom="1440" w:left="1440" w:header="720" w:footer="720" w:gutter="0"/>
       <w:cols w:space="720"/>
@@ -200,7 +202,7 @@
 </file>
 
 <file path=word/endnotes.xml><?xml version="1.0" encoding="utf-8"?>
-<w:endnotes xmlns:wpc="http://schemas.microsoft.com/office/word/2010/wordprocessingCanvas" xmlns:cx="http://schemas.microsoft.com/office/drawing/2014/chartex" xmlns:cx1="http://schemas.microsoft.com/office/drawing/2015/9/8/chartex" xmlns:cx2="http://schemas.microsoft.com/office/drawing/2015/10/21/chartex" xmlns:cx3="http://schemas.microsoft.com/office/drawing/2016/5/9/chartex" xmlns:cx4="http://schemas.microsoft.com/office/drawing/2016/5/10/chartex" xmlns:cx5="http://schemas.microsoft.com/office/drawing/2016/5/11/chartex" xmlns:cx6="http://schemas.microsoft.com/office/drawing/2016/5/12/chartex" xmlns:cx7="http://schemas.microsoft.com/office/drawing/2016/5/13/chartex" xmlns:cx8="http://schemas.microsoft.com/office/drawing/2016/5/14/chartex" xmlns:mc="http://schemas.openxmlformats.org/markup-compatibility/2006" xmlns:aink="http://schemas.microsoft.com/office/drawing/2016/ink" xmlns:am3d="http://schemas.microsoft.com/office/drawing/2017/model3d" xmlns:o="urn:schemas-microsoft-com:office:office" xmlns:r="http://schemas.openxmlformats.org/officeDocument/2006/relationships" xmlns:m="http://schemas.openxmlformats.org/officeDocument/2006/math" xmlns:v="urn:schemas-microsoft-com:vml" xmlns:wp14="http://schemas.microsoft.com/office/word/2010/wordprocessingDrawing" xmlns:wp="http://schemas.openxmlformats.org/drawingml/2006/wordprocessingDrawing" xmlns:w10="urn:schemas-microsoft-com:office:word" xmlns:w="http://schemas.openxmlformats.org/wordprocessingml/2006/main" xmlns:w14="http://schemas.microsoft.com/office/word/2010/wordml" xmlns:w15="http://schemas.microsoft.com/office/word/2012/wordml" xmlns:w16cex="http://schemas.microsoft.com/office/word/2018/wordml/cex" xmlns:w16cid="http://schemas.microsoft.com/office/word/2016/wordml/cid" xmlns:w16="http://schemas.microsoft.com/office/word/2018/wordml" xmlns:w16sdtdh="http://schemas.microsoft.com/office/word/2020/wordml/sdtdatahash" xmlns:w16se="http://schemas.microsoft.com/office/word/2015/wordml/symex" xmlns:wpg="http://schemas.microsoft.com/office/word/2010/wordprocessingGroup" xmlns:wpi="http://schemas.microsoft.com/office/word/2010/wordprocessingInk" xmlns:wne="http://schemas.microsoft.com/office/word/2006/wordml" xmlns:wps="http://schemas.microsoft.com/office/word/2010/wordprocessingShape" mc:Ignorable="w14 w15 w16se w16cid w16 w16cex w16sdtdh wp14">
+<w:endnotes xmlns:wpc="http://schemas.microsoft.com/office/word/2010/wordprocessingCanvas" xmlns:cx="http://schemas.microsoft.com/office/drawing/2014/chartex" xmlns:cx1="http://schemas.microsoft.com/office/drawing/2015/9/8/chartex" xmlns:cx2="http://schemas.microsoft.com/office/drawing/2015/10/21/chartex" xmlns:cx3="http://schemas.microsoft.com/office/drawing/2016/5/9/chartex" xmlns:cx4="http://schemas.microsoft.com/office/drawing/2016/5/10/chartex" xmlns:cx5="http://schemas.microsoft.com/office/drawing/2016/5/11/chartex" xmlns:cx6="http://schemas.microsoft.com/office/drawing/2016/5/12/chartex" xmlns:cx7="http://schemas.microsoft.com/office/drawing/2016/5/13/chartex" xmlns:cx8="http://schemas.microsoft.com/office/drawing/2016/5/14/chartex" xmlns:mc="http://schemas.openxmlformats.org/markup-compatibility/2006" xmlns:aink="http://schemas.microsoft.com/office/drawing/2016/ink" xmlns:am3d="http://schemas.microsoft.com/office/drawing/2017/model3d" xmlns:o="urn:schemas-microsoft-com:office:office" xmlns:oel="http://schemas.microsoft.com/office/2019/extlst" xmlns:r="http://schemas.openxmlformats.org/officeDocument/2006/relationships" xmlns:m="http://schemas.openxmlformats.org/officeDocument/2006/math" xmlns:v="urn:schemas-microsoft-com:vml" xmlns:wp14="http://schemas.microsoft.com/office/word/2010/wordprocessingDrawing" xmlns:wp="http://schemas.openxmlformats.org/drawingml/2006/wordprocessingDrawing" xmlns:w10="urn:schemas-microsoft-com:office:word" xmlns:w="http://schemas.openxmlformats.org/wordprocessingml/2006/main" xmlns:w14="http://schemas.microsoft.com/office/word/2010/wordml" xmlns:w15="http://schemas.microsoft.com/office/word/2012/wordml" xmlns:w16cex="http://schemas.microsoft.com/office/word/2018/wordml/cex" xmlns:w16cid="http://schemas.microsoft.com/office/word/2016/wordml/cid" xmlns:w16="http://schemas.microsoft.com/office/word/2018/wordml" xmlns:w16du="http://schemas.microsoft.com/office/word/2023/wordml/word16du" xmlns:w16sdtdh="http://schemas.microsoft.com/office/word/2020/wordml/sdtdatahash" xmlns:w16se="http://schemas.microsoft.com/office/word/2015/wordml/symex" xmlns:wpg="http://schemas.microsoft.com/office/word/2010/wordprocessingGroup" xmlns:wpi="http://schemas.microsoft.com/office/word/2010/wordprocessingInk" xmlns:wne="http://schemas.microsoft.com/office/word/2006/wordml" xmlns:wps="http://schemas.microsoft.com/office/word/2010/wordprocessingShape" mc:Ignorable="w14 w15 w16se w16cid w16 w16cex w16sdtdh wp14">
   <w:endnote w:type="separator" w:id="-1">
     <w:p>
       <w:pPr>
@@ -224,8 +226,125 @@
 </w:endnotes>
 </file>
 
+<file path=word/footer1.xml><?xml version="1.0" encoding="utf-8"?>
+<w:ftr xmlns:wpc="http://schemas.microsoft.com/office/word/2010/wordprocessingCanvas" xmlns:cx="http://schemas.microsoft.com/office/drawing/2014/chartex" xmlns:cx1="http://schemas.microsoft.com/office/drawing/2015/9/8/chartex" xmlns:cx2="http://schemas.microsoft.com/office/drawing/2015/10/21/chartex" xmlns:cx3="http://schemas.microsoft.com/office/drawing/2016/5/9/chartex" xmlns:cx4="http://schemas.microsoft.com/office/drawing/2016/5/10/chartex" xmlns:cx5="http://schemas.microsoft.com/office/drawing/2016/5/11/chartex" xmlns:cx6="http://schemas.microsoft.com/office/drawing/2016/5/12/chartex" xmlns:cx7="http://schemas.microsoft.com/office/drawing/2016/5/13/chartex" xmlns:cx8="http://schemas.microsoft.com/office/drawing/2016/5/14/chartex" xmlns:mc="http://schemas.openxmlformats.org/markup-compatibility/2006" xmlns:aink="http://schemas.microsoft.com/office/drawing/2016/ink" xmlns:am3d="http://schemas.microsoft.com/office/drawing/2017/model3d" xmlns:o="urn:schemas-microsoft-com:office:office" xmlns:oel="http://schemas.microsoft.com/office/2019/extlst" xmlns:r="http://schemas.openxmlformats.org/officeDocument/2006/relationships" xmlns:m="http://schemas.openxmlformats.org/officeDocument/2006/math" xmlns:v="urn:schemas-microsoft-com:vml" xmlns:wp14="http://schemas.microsoft.com/office/word/2010/wordprocessingDrawing" xmlns:wp="http://schemas.openxmlformats.org/drawingml/2006/wordprocessingDrawing" xmlns:w10="urn:schemas-microsoft-com:office:word" xmlns:w="http://schemas.openxmlformats.org/wordprocessingml/2006/main" xmlns:w14="http://schemas.microsoft.com/office/word/2010/wordml" xmlns:w15="http://schemas.microsoft.com/office/word/2012/wordml" xmlns:w16cex="http://schemas.microsoft.com/office/word/2018/wordml/cex" xmlns:w16cid="http://schemas.microsoft.com/office/word/2016/wordml/cid" xmlns:w16="http://schemas.microsoft.com/office/word/2018/wordml" xmlns:w16du="http://schemas.microsoft.com/office/word/2023/wordml/word16du" xmlns:w16sdtdh="http://schemas.microsoft.com/office/word/2020/wordml/sdtdatahash" xmlns:w16se="http://schemas.microsoft.com/office/word/2015/wordml/symex" xmlns:wpg="http://schemas.microsoft.com/office/word/2010/wordprocessingGroup" xmlns:wpi="http://schemas.microsoft.com/office/word/2010/wordprocessingInk" xmlns:wne="http://schemas.microsoft.com/office/word/2006/wordml" xmlns:wps="http://schemas.microsoft.com/office/word/2010/wordprocessingShape" mc:Ignorable="w14 w15 w16se w16cid w16 w16cex w16sdtdh wp14">
+  <w:sdt>
+    <w:sdtPr>
+      <w:rPr>
+        <w:rStyle w:val="PageNumber"/>
+      </w:rPr>
+      <w:id w:val="1551882152"/>
+      <w:docPartObj>
+        <w:docPartGallery w:val="Page Numbers (Bottom of Page)"/>
+        <w:docPartUnique/>
+      </w:docPartObj>
+    </w:sdtPr>
+    <w:sdtContent>
+      <w:p>
+        <w:pPr>
+          <w:pStyle w:val="Footer"/>
+          <w:framePr w:wrap="none" w:vAnchor="text" w:hAnchor="margin" w:xAlign="right" w:y="1"/>
+          <w:rPr>
+            <w:rStyle w:val="PageNumber"/>
+          </w:rPr>
+        </w:pPr>
+        <w:r>
+          <w:rPr>
+            <w:rStyle w:val="PageNumber"/>
+          </w:rPr>
+          <w:fldChar w:fldCharType="begin"/>
+        </w:r>
+        <w:r>
+          <w:rPr>
+            <w:rStyle w:val="PageNumber"/>
+          </w:rPr>
+          <w:instrText xml:space="preserve"> PAGE </w:instrText>
+        </w:r>
+        <w:r>
+          <w:rPr>
+            <w:rStyle w:val="PageNumber"/>
+          </w:rPr>
+          <w:fldChar w:fldCharType="end"/>
+        </w:r>
+      </w:p>
+    </w:sdtContent>
+  </w:sdt>
+  <w:p>
+    <w:pPr>
+      <w:pStyle w:val="Footer"/>
+      <w:ind w:right="360"/>
+    </w:pPr>
+  </w:p>
+</w:ftr>
+</file>
+
+<file path=word/footer2.xml><?xml version="1.0" encoding="utf-8"?>
+<w:ftr xmlns:wpc="http://schemas.microsoft.com/office/word/2010/wordprocessingCanvas" xmlns:cx="http://schemas.microsoft.com/office/drawing/2014/chartex" xmlns:cx1="http://schemas.microsoft.com/office/drawing/2015/9/8/chartex" xmlns:cx2="http://schemas.microsoft.com/office/drawing/2015/10/21/chartex" xmlns:cx3="http://schemas.microsoft.com/office/drawing/2016/5/9/chartex" xmlns:cx4="http://schemas.microsoft.com/office/drawing/2016/5/10/chartex" xmlns:cx5="http://schemas.microsoft.com/office/drawing/2016/5/11/chartex" xmlns:cx6="http://schemas.microsoft.com/office/drawing/2016/5/12/chartex" xmlns:cx7="http://schemas.microsoft.com/office/drawing/2016/5/13/chartex" xmlns:cx8="http://schemas.microsoft.com/office/drawing/2016/5/14/chartex" xmlns:mc="http://schemas.openxmlformats.org/markup-compatibility/2006" xmlns:aink="http://schemas.microsoft.com/office/drawing/2016/ink" xmlns:am3d="http://schemas.microsoft.com/office/drawing/2017/model3d" xmlns:o="urn:schemas-microsoft-com:office:office" xmlns:oel="http://schemas.microsoft.com/office/2019/extlst" xmlns:r="http://schemas.openxmlformats.org/officeDocument/2006/relationships" xmlns:m="http://schemas.openxmlformats.org/officeDocument/2006/math" xmlns:v="urn:schemas-microsoft-com:vml" xmlns:wp14="http://schemas.microsoft.com/office/word/2010/wordprocessingDrawing" xmlns:wp="http://schemas.openxmlformats.org/drawingml/2006/wordprocessingDrawing" xmlns:w10="urn:schemas-microsoft-com:office:word" xmlns:w="http://schemas.openxmlformats.org/wordprocessingml/2006/main" xmlns:w14="http://schemas.microsoft.com/office/word/2010/wordml" xmlns:w15="http://schemas.microsoft.com/office/word/2012/wordml" xmlns:w16cex="http://schemas.microsoft.com/office/word/2018/wordml/cex" xmlns:w16cid="http://schemas.microsoft.com/office/word/2016/wordml/cid" xmlns:w16="http://schemas.microsoft.com/office/word/2018/wordml" xmlns:w16du="http://schemas.microsoft.com/office/word/2023/wordml/word16du" xmlns:w16sdtdh="http://schemas.microsoft.com/office/word/2020/wordml/sdtdatahash" xmlns:w16se="http://schemas.microsoft.com/office/word/2015/wordml/symex" xmlns:wpg="http://schemas.microsoft.com/office/word/2010/wordprocessingGroup" xmlns:wpi="http://schemas.microsoft.com/office/word/2010/wordprocessingInk" xmlns:wne="http://schemas.microsoft.com/office/word/2006/wordml" xmlns:wps="http://schemas.microsoft.com/office/word/2010/wordprocessingShape" mc:Ignorable="w14 w15 w16se w16cid w16 w16cex w16sdtdh wp14">
+  <w:sdt>
+    <w:sdtPr>
+      <w:rPr>
+        <w:rStyle w:val="PageNumber"/>
+      </w:rPr>
+      <w:id w:val="-1739162812"/>
+      <w:docPartObj>
+        <w:docPartGallery w:val="Page Numbers (Bottom of Page)"/>
+        <w:docPartUnique/>
+      </w:docPartObj>
+    </w:sdtPr>
+    <w:sdtContent>
+      <w:p>
+        <w:pPr>
+          <w:pStyle w:val="Footer"/>
+          <w:framePr w:wrap="none" w:vAnchor="text" w:hAnchor="margin" w:xAlign="right" w:y="1"/>
+          <w:rPr>
+            <w:rStyle w:val="PageNumber"/>
+          </w:rPr>
+        </w:pPr>
+        <w:r>
+          <w:rPr>
+            <w:rStyle w:val="PageNumber"/>
+          </w:rPr>
+          <w:fldChar w:fldCharType="begin"/>
+        </w:r>
+        <w:r>
+          <w:rPr>
+            <w:rStyle w:val="PageNumber"/>
+          </w:rPr>
+          <w:instrText xml:space="preserve"> PAGE </w:instrText>
+        </w:r>
+        <w:r>
+          <w:rPr>
+            <w:rStyle w:val="PageNumber"/>
+          </w:rPr>
+          <w:fldChar w:fldCharType="separate"/>
+        </w:r>
+        <w:r>
+          <w:rPr>
+            <w:rStyle w:val="PageNumber"/>
+            <w:noProof/>
+          </w:rPr>
+          <w:t>1</w:t>
+        </w:r>
+        <w:r>
+          <w:rPr>
+            <w:rStyle w:val="PageNumber"/>
+          </w:rPr>
+          <w:fldChar w:fldCharType="end"/>
+        </w:r>
+      </w:p>
+    </w:sdtContent>
+  </w:sdt>
+  <w:p>
+    <w:pPr>
+      <w:pStyle w:val="Footer"/>
+      <w:ind w:right="360"/>
+    </w:pPr>
+  </w:p>
+</w:ftr>
+</file>
+
 <file path=word/footnotes.xml><?xml version="1.0" encoding="utf-8"?>
-<w:footnotes xmlns:wpc="http://schemas.microsoft.com/office/word/2010/wordprocessingCanvas" xmlns:cx="http://schemas.microsoft.com/office/drawing/2014/chartex" xmlns:cx1="http://schemas.microsoft.com/office/drawing/2015/9/8/chartex" xmlns:cx2="http://schemas.microsoft.com/office/drawing/2015/10/21/chartex" xmlns:cx3="http://schemas.microsoft.com/office/drawing/2016/5/9/chartex" xmlns:cx4="http://schemas.microsoft.com/office/drawing/2016/5/10/chartex" xmlns:cx5="http://schemas.microsoft.com/office/drawing/2016/5/11/chartex" xmlns:cx6="http://schemas.microsoft.com/office/drawing/2016/5/12/chartex" xmlns:cx7="http://schemas.microsoft.com/office/drawing/2016/5/13/chartex" xmlns:cx8="http://schemas.microsoft.com/office/drawing/2016/5/14/chartex" xmlns:mc="http://schemas.openxmlformats.org/markup-compatibility/2006" xmlns:aink="http://schemas.microsoft.com/office/drawing/2016/ink" xmlns:am3d="http://schemas.microsoft.com/office/drawing/2017/model3d" xmlns:o="urn:schemas-microsoft-com:office:office" xmlns:r="http://schemas.openxmlformats.org/officeDocument/2006/relationships" xmlns:m="http://schemas.openxmlformats.org/officeDocument/2006/math" xmlns:v="urn:schemas-microsoft-com:vml" xmlns:wp14="http://schemas.microsoft.com/office/word/2010/wordprocessingDrawing" xmlns:wp="http://schemas.openxmlformats.org/drawingml/2006/wordprocessingDrawing" xmlns:w10="urn:schemas-microsoft-com:office:word" xmlns:w="http://schemas.openxmlformats.org/wordprocessingml/2006/main" xmlns:w14="http://schemas.microsoft.com/office/word/2010/wordml" xmlns:w15="http://schemas.microsoft.com/office/word/2012/wordml" xmlns:w16cex="http://schemas.microsoft.com/office/word/2018/wordml/cex" xmlns:w16cid="http://schemas.microsoft.com/office/word/2016/wordml/cid" xmlns:w16="http://schemas.microsoft.com/office/word/2018/wordml" xmlns:w16sdtdh="http://schemas.microsoft.com/office/word/2020/wordml/sdtdatahash" xmlns:w16se="http://schemas.microsoft.com/office/word/2015/wordml/symex" xmlns:wpg="http://schemas.microsoft.com/office/word/2010/wordprocessingGroup" xmlns:wpi="http://schemas.microsoft.com/office/word/2010/wordprocessingInk" xmlns:wne="http://schemas.microsoft.com/office/word/2006/wordml" xmlns:wps="http://schemas.microsoft.com/office/word/2010/wordprocessingShape" mc:Ignorable="w14 w15 w16se w16cid w16 w16cex w16sdtdh wp14">
+<w:footnotes xmlns:wpc="http://schemas.microsoft.com/office/word/2010/wordprocessingCanvas" xmlns:cx="http://schemas.microsoft.com/office/drawing/2014/chartex" xmlns:cx1="http://schemas.microsoft.com/office/drawing/2015/9/8/chartex" xmlns:cx2="http://schemas.microsoft.com/office/drawing/2015/10/21/chartex" xmlns:cx3="http://schemas.microsoft.com/office/drawing/2016/5/9/chartex" xmlns:cx4="http://schemas.microsoft.com/office/drawing/2016/5/10/chartex" xmlns:cx5="http://schemas.microsoft.com/office/drawing/2016/5/11/chartex" xmlns:cx6="http://schemas.microsoft.com/office/drawing/2016/5/12/chartex" xmlns:cx7="http://schemas.microsoft.com/office/drawing/2016/5/13/chartex" xmlns:cx8="http://schemas.microsoft.com/office/drawing/2016/5/14/chartex" xmlns:mc="http://schemas.openxmlformats.org/markup-compatibility/2006" xmlns:aink="http://schemas.microsoft.com/office/drawing/2016/ink" xmlns:am3d="http://schemas.microsoft.com/office/drawing/2017/model3d" xmlns:o="urn:schemas-microsoft-com:office:office" xmlns:oel="http://schemas.microsoft.com/office/2019/extlst" xmlns:r="http://schemas.openxmlformats.org/officeDocument/2006/relationships" xmlns:m="http://schemas.openxmlformats.org/officeDocument/2006/math" xmlns:v="urn:schemas-microsoft-com:vml" xmlns:wp14="http://schemas.microsoft.com/office/word/2010/wordprocessingDrawing" xmlns:wp="http://schemas.openxmlformats.org/drawingml/2006/wordprocessingDrawing" xmlns:w10="urn:schemas-microsoft-com:office:word" xmlns:w="http://schemas.openxmlformats.org/wordprocessingml/2006/main" xmlns:w14="http://schemas.microsoft.com/office/word/2010/wordml" xmlns:w15="http://schemas.microsoft.com/office/word/2012/wordml" xmlns:w16cex="http://schemas.microsoft.com/office/word/2018/wordml/cex" xmlns:w16cid="http://schemas.microsoft.com/office/word/2016/wordml/cid" xmlns:w16="http://schemas.microsoft.com/office/word/2018/wordml" xmlns:w16du="http://schemas.microsoft.com/office/word/2023/wordml/word16du" xmlns:w16sdtdh="http://schemas.microsoft.com/office/word/2020/wordml/sdtdatahash" xmlns:w16se="http://schemas.microsoft.com/office/word/2015/wordml/symex" xmlns:wpg="http://schemas.microsoft.com/office/word/2010/wordprocessingGroup" xmlns:wpi="http://schemas.microsoft.com/office/word/2010/wordprocessingInk" xmlns:wne="http://schemas.microsoft.com/office/word/2006/wordml" xmlns:wps="http://schemas.microsoft.com/office/word/2010/wordprocessingShape" mc:Ignorable="w14 w15 w16se w16cid w16 w16cex w16sdtdh wp14">
   <w:footnote w:type="separator" w:id="-1">
     <w:p>
       <w:r>
@@ -244,7 +363,7 @@
 </file>
 
 <file path=word/numbering.xml><?xml version="1.0" encoding="utf-8"?>
-<w:numbering xmlns:wpc="http://schemas.microsoft.com/office/word/2010/wordprocessingCanvas" xmlns:cx="http://schemas.microsoft.com/office/drawing/2014/chartex" xmlns:cx1="http://schemas.microsoft.com/office/drawing/2015/9/8/chartex" xmlns:cx2="http://schemas.microsoft.com/office/drawing/2015/10/21/chartex" xmlns:cx3="http://schemas.microsoft.com/office/drawing/2016/5/9/chartex" xmlns:cx4="http://schemas.microsoft.com/office/drawing/2016/5/10/chartex" xmlns:cx5="http://schemas.microsoft.com/office/drawing/2016/5/11/chartex" xmlns:cx6="http://schemas.microsoft.com/office/drawing/2016/5/12/chartex" xmlns:cx7="http://schemas.microsoft.com/office/drawing/2016/5/13/chartex" xmlns:cx8="http://schemas.microsoft.com/office/drawing/2016/5/14/chartex" xmlns:mc="http://schemas.openxmlformats.org/markup-compatibility/2006" xmlns:aink="http://schemas.microsoft.com/office/drawing/2016/ink" xmlns:am3d="http://schemas.microsoft.com/office/drawing/2017/model3d" xmlns:o="urn:schemas-microsoft-com:office:office" xmlns:r="http://schemas.openxmlformats.org/officeDocument/2006/relationships" xmlns:m="http://schemas.openxmlformats.org/officeDocument/2006/math" xmlns:v="urn:schemas-microsoft-com:vml" xmlns:wp14="http://schemas.microsoft.com/office/word/2010/wordprocessingDrawing" xmlns:wp="http://schemas.openxmlformats.org/drawingml/2006/wordprocessingDrawing" xmlns:w10="urn:schemas-microsoft-com:office:word" xmlns:w="http://schemas.openxmlformats.org/wordprocessingml/2006/main" xmlns:w14="http://schemas.microsoft.com/office/word/2010/wordml" xmlns:w15="http://schemas.microsoft.com/office/word/2012/wordml" xmlns:w16cex="http://schemas.microsoft.com/office/word/2018/wordml/cex" xmlns:w16cid="http://schemas.microsoft.com/office/word/2016/wordml/cid" xmlns:w16="http://schemas.microsoft.com/office/word/2018/wordml" xmlns:w16sdtdh="http://schemas.microsoft.com/office/word/2020/wordml/sdtdatahash" xmlns:w16se="http://schemas.microsoft.com/office/word/2015/wordml/symex" xmlns:wpg="http://schemas.microsoft.com/office/word/2010/wordprocessingGroup" xmlns:wpi="http://schemas.microsoft.com/office/word/2010/wordprocessingInk" xmlns:wne="http://schemas.microsoft.com/office/word/2006/wordml" xmlns:wps="http://schemas.microsoft.com/office/word/2010/wordprocessingShape" mc:Ignorable="w14 w15 w16se w16cid w16 w16cex w16sdtdh wp14">
+<w:numbering xmlns:wpc="http://schemas.microsoft.com/office/word/2010/wordprocessingCanvas" xmlns:cx="http://schemas.microsoft.com/office/drawing/2014/chartex" xmlns:cx1="http://schemas.microsoft.com/office/drawing/2015/9/8/chartex" xmlns:cx2="http://schemas.microsoft.com/office/drawing/2015/10/21/chartex" xmlns:cx3="http://schemas.microsoft.com/office/drawing/2016/5/9/chartex" xmlns:cx4="http://schemas.microsoft.com/office/drawing/2016/5/10/chartex" xmlns:cx5="http://schemas.microsoft.com/office/drawing/2016/5/11/chartex" xmlns:cx6="http://schemas.microsoft.com/office/drawing/2016/5/12/chartex" xmlns:cx7="http://schemas.microsoft.com/office/drawing/2016/5/13/chartex" xmlns:cx8="http://schemas.microsoft.com/office/drawing/2016/5/14/chartex" xmlns:mc="http://schemas.openxmlformats.org/markup-compatibility/2006" xmlns:aink="http://schemas.microsoft.com/office/drawing/2016/ink" xmlns:am3d="http://schemas.microsoft.com/office/drawing/2017/model3d" xmlns:o="urn:schemas-microsoft-com:office:office" xmlns:oel="http://schemas.microsoft.com/office/2019/extlst" xmlns:r="http://schemas.openxmlformats.org/officeDocument/2006/relationships" xmlns:m="http://schemas.openxmlformats.org/officeDocument/2006/math" xmlns:v="urn:schemas-microsoft-com:vml" xmlns:wp14="http://schemas.microsoft.com/office/word/2010/wordprocessingDrawing" xmlns:wp="http://schemas.openxmlformats.org/drawingml/2006/wordprocessingDrawing" xmlns:w10="urn:schemas-microsoft-com:office:word" xmlns:w="http://schemas.openxmlformats.org/wordprocessingml/2006/main" xmlns:w14="http://schemas.microsoft.com/office/word/2010/wordml" xmlns:w15="http://schemas.microsoft.com/office/word/2012/wordml" xmlns:w16cex="http://schemas.microsoft.com/office/word/2018/wordml/cex" xmlns:w16cid="http://schemas.microsoft.com/office/word/2016/wordml/cid" xmlns:w16="http://schemas.microsoft.com/office/word/2018/wordml" xmlns:w16du="http://schemas.microsoft.com/office/word/2023/wordml/word16du" xmlns:w16sdtdh="http://schemas.microsoft.com/office/word/2020/wordml/sdtdatahash" xmlns:w16se="http://schemas.microsoft.com/office/word/2015/wordml/symex" xmlns:wpg="http://schemas.microsoft.com/office/word/2010/wordprocessingGroup" xmlns:wpi="http://schemas.microsoft.com/office/word/2010/wordprocessingInk" xmlns:wne="http://schemas.microsoft.com/office/word/2006/wordml" xmlns:wps="http://schemas.microsoft.com/office/word/2010/wordprocessingShape" mc:Ignorable="w14 w15 w16se w16cid w16 w16cex w16sdtdh wp14">
   <w:abstractNum w:abstractNumId="0" w15:restartNumberingAfterBreak="0">
     <w:nsid w:val="FFFFFF7C"/>
     <w:multiLevelType w:val="singleLevel"/>
@@ -534,37 +653,37 @@
       </w:pPr>
     </w:lvl>
   </w:abstractNum>
-  <w:num w:numId="1">
+  <w:num w:numId="1" w16cid:durableId="1675259028">
     <w:abstractNumId w:val="10"/>
   </w:num>
-  <w:num w:numId="2">
+  <w:num w:numId="2" w16cid:durableId="828130909">
     <w:abstractNumId w:val="9"/>
   </w:num>
-  <w:num w:numId="3">
+  <w:num w:numId="3" w16cid:durableId="416823637">
     <w:abstractNumId w:val="7"/>
   </w:num>
-  <w:num w:numId="4">
+  <w:num w:numId="4" w16cid:durableId="1946956146">
     <w:abstractNumId w:val="6"/>
   </w:num>
-  <w:num w:numId="5">
+  <w:num w:numId="5" w16cid:durableId="1685202951">
     <w:abstractNumId w:val="5"/>
   </w:num>
-  <w:num w:numId="6">
+  <w:num w:numId="6" w16cid:durableId="1650553710">
     <w:abstractNumId w:val="4"/>
   </w:num>
-  <w:num w:numId="7">
+  <w:num w:numId="7" w16cid:durableId="666253987">
     <w:abstractNumId w:val="8"/>
   </w:num>
-  <w:num w:numId="8">
+  <w:num w:numId="8" w16cid:durableId="167134808">
     <w:abstractNumId w:val="3"/>
   </w:num>
-  <w:num w:numId="9">
+  <w:num w:numId="9" w16cid:durableId="631058172">
     <w:abstractNumId w:val="2"/>
   </w:num>
-  <w:num w:numId="10">
+  <w:num w:numId="10" w16cid:durableId="1359428861">
     <w:abstractNumId w:val="1"/>
   </w:num>
-  <w:num w:numId="11">
+  <w:num w:numId="11" w16cid:durableId="1464540686">
     <w:abstractNumId w:val="0"/>
   </w:num>
 </w:numbering>
@@ -1740,6 +1859,36 @@
       </w:rPr>
     </w:tblStylePr>
   </w:style>
+  <w:style w:type="paragraph" w:styleId="Footer">
+    <w:name w:val="footer"/>
+    <w:basedOn w:val="Normal"/>
+    <w:link w:val="FooterChar"/>
+    <w:unhideWhenUsed/>
+    <w:rsid w:val="00FB40FA"/>
+    <w:pPr>
+      <w:tabs>
+        <w:tab w:val="center" w:pos="4680"/>
+        <w:tab w:val="right" w:pos="9360"/>
+      </w:tabs>
+      <w:spacing w:after="0"/>
+    </w:pPr>
+  </w:style>
+  <w:style w:type="character" w:customStyle="1" w:styleId="FooterChar">
+    <w:name w:val="Footer Char"/>
+    <w:basedOn w:val="DefaultParagraphFont"/>
+    <w:link w:val="Footer"/>
+    <w:rsid w:val="00FB40FA"/>
+    <w:rPr>
+      <w:rFonts w:ascii="Times New Roman" w:hAnsi="Times New Roman"/>
+    </w:rPr>
+  </w:style>
+  <w:style w:type="character" w:styleId="PageNumber">
+    <w:name w:val="page number"/>
+    <w:basedOn w:val="DefaultParagraphFont"/>
+    <w:semiHidden/>
+    <w:unhideWhenUsed/>
+    <w:rsid w:val="00FB40FA"/>
+  </w:style>
 </w:styles>
 </file>
 

</xml_diff>

<commit_message>
formatting student handout :sweat_smile:
</commit_message>
<xml_diff>
--- a/app/report-style.docx
+++ b/app/report-style.docx
@@ -204,7 +204,7 @@
     <w:tbl>
       <w:tblPr>
         <w:tblStyle w:val="Table"/>
-        <w:tblW w:w="0" w:type="pct"/>
+        <w:tblW w:w="1740" w:type="pct"/>
         <w:tblLook w:val="07E0" w:firstRow="1" w:lastRow="1" w:firstColumn="1" w:lastColumn="1" w:noHBand="1" w:noVBand="1"/>
       </w:tblPr>
       <w:tblGrid>
@@ -455,8 +455,66 @@
     </w:tbl>
     <w:p>
       <w:pPr>
-        <w:pStyle w:val="BodyText"/>
-      </w:pPr>
+        <w:pStyle w:val="Caption"/>
+      </w:pPr>
+      <w:r>
+        <w:lastRenderedPageBreak/>
+        <w:drawing>
+          <wp:anchor distT="0" distB="0" distL="114300" distR="114300" simplePos="0" relativeHeight="251658240" behindDoc="0" locked="0" layoutInCell="1" allowOverlap="1" wp14:anchorId="53269D6D" wp14:editId="13BD2B1C">
+            <wp:simplePos x="0" y="0"/>
+            <wp:positionH relativeFrom="column">
+              <wp:posOffset>0</wp:posOffset>
+            </wp:positionH>
+            <wp:positionV relativeFrom="paragraph">
+              <wp:posOffset>0</wp:posOffset>
+            </wp:positionV>
+            <wp:extent cx="5943600" cy="4528185"/>
+            <wp:effectExtent l="0" t="0" r="0" b="0"/>
+            <wp:wrapSquare wrapText="bothSides"/>
+            <wp:docPr id="1046668817" name="Picture 1" descr="A graph with a line&#10;&#10;Description automatically generated"/>
+            <wp:cNvGraphicFramePr>
+              <a:graphicFrameLocks xmlns:a="http://schemas.openxmlformats.org/drawingml/2006/main" noChangeAspect="1"/>
+            </wp:cNvGraphicFramePr>
+            <a:graphic xmlns:a="http://schemas.openxmlformats.org/drawingml/2006/main">
+              <a:graphicData uri="http://schemas.openxmlformats.org/drawingml/2006/picture">
+                <pic:pic xmlns:pic="http://schemas.openxmlformats.org/drawingml/2006/picture">
+                  <pic:nvPicPr>
+                    <pic:cNvPr id="1046668817" name="Picture 1" descr="A graph with a line&#10;&#10;Description automatically generated"/>
+                    <pic:cNvPicPr/>
+                  </pic:nvPicPr>
+                  <pic:blipFill>
+                    <a:blip r:embed="rId8">
+                      <a:extLst>
+                        <a:ext uri="{28A0092B-C50C-407E-A947-70E740481C1C}">
+                          <a14:useLocalDpi xmlns:a14="http://schemas.microsoft.com/office/drawing/2010/main" val="0"/>
+                        </a:ext>
+                      </a:extLst>
+                    </a:blip>
+                    <a:stretch>
+                      <a:fillRect/>
+                    </a:stretch>
+                  </pic:blipFill>
+                  <pic:spPr>
+                    <a:xfrm>
+                      <a:off x="0" y="0"/>
+                      <a:ext cx="5943600" cy="4528185"/>
+                    </a:xfrm>
+                    <a:prstGeom prst="rect">
+                      <a:avLst/>
+                    </a:prstGeom>
+                  </pic:spPr>
+                </pic:pic>
+              </a:graphicData>
+            </a:graphic>
+            <wp14:sizeRelH relativeFrom="page">
+              <wp14:pctWidth>0</wp14:pctWidth>
+            </wp14:sizeRelH>
+            <wp14:sizeRelV relativeFrom="page">
+              <wp14:pctHeight>0</wp14:pctHeight>
+            </wp14:sizeRelV>
+          </wp:anchor>
+        </w:drawing>
+      </w:r>
     </w:p>
     <w:sectPr>
       <w:pgSz w:w="12240" w:h="15840"/>
@@ -1391,6 +1449,7 @@
   <w:style w:type="table" w:default="1" w:styleId="TableNormal">
     <w:name w:val="Normal Table"/>
     <w:uiPriority w:val="99"/>
+    <w:semiHidden/>
     <w:unhideWhenUsed/>
     <w:tblPr>
       <w:tblInd w:w="0" w:type="dxa"/>
@@ -1578,21 +1637,17 @@
   </w:style>
   <w:style w:type="paragraph" w:styleId="Caption">
     <w:name w:val="caption"/>
-    <w:basedOn w:val="Normal"/>
+    <w:basedOn w:val="Figure"/>
     <w:link w:val="CaptionChar"/>
-    <w:pPr>
-      <w:spacing w:after="120"/>
-    </w:pPr>
+    <w:rsid w:val="003F3C3E"/>
     <w:rPr>
       <w:i/>
+      <w:sz w:val="20"/>
     </w:rPr>
   </w:style>
   <w:style w:type="paragraph" w:customStyle="1" w:styleId="TableCaption">
     <w:name w:val="Table Caption"/>
     <w:basedOn w:val="Caption"/>
-    <w:pPr>
-      <w:keepNext/>
-    </w:pPr>
   </w:style>
   <w:style w:type="paragraph" w:customStyle="1" w:styleId="ImageCaption">
     <w:name w:val="Image Caption"/>
@@ -1601,18 +1656,31 @@
   <w:style w:type="paragraph" w:customStyle="1" w:styleId="Figure">
     <w:name w:val="Figure"/>
     <w:basedOn w:val="Normal"/>
+    <w:rsid w:val="006D760A"/>
+    <w:pPr>
+      <w:keepNext/>
+      <w:jc w:val="right"/>
+    </w:pPr>
+    <w:rPr>
+      <w:noProof/>
+    </w:rPr>
   </w:style>
   <w:style w:type="paragraph" w:customStyle="1" w:styleId="CaptionedFigure">
     <w:name w:val="Captioned Figure"/>
     <w:basedOn w:val="Figure"/>
-    <w:pPr>
-      <w:keepNext/>
-    </w:pPr>
+    <w:rsid w:val="006D760A"/>
   </w:style>
   <w:style w:type="character" w:customStyle="1" w:styleId="CaptionChar">
     <w:name w:val="Caption Char"/>
     <w:basedOn w:val="DefaultParagraphFont"/>
     <w:link w:val="Caption"/>
+    <w:rsid w:val="003F3C3E"/>
+    <w:rPr>
+      <w:rFonts w:ascii="Times New Roman" w:hAnsi="Times New Roman"/>
+      <w:i/>
+      <w:noProof/>
+      <w:sz w:val="20"/>
+    </w:rPr>
   </w:style>
   <w:style w:type="character" w:customStyle="1" w:styleId="VerbatimChar">
     <w:name w:val="Verbatim Char"/>
@@ -1620,6 +1688,8 @@
     <w:link w:val="SourceCode"/>
     <w:rPr>
       <w:rFonts w:ascii="Consolas" w:hAnsi="Consolas"/>
+      <w:i/>
+      <w:noProof/>
       <w:sz w:val="22"/>
     </w:rPr>
   </w:style>
@@ -1627,6 +1697,10 @@
     <w:name w:val="footnote reference"/>
     <w:basedOn w:val="CaptionChar"/>
     <w:rPr>
+      <w:rFonts w:ascii="Times New Roman" w:hAnsi="Times New Roman"/>
+      <w:i/>
+      <w:noProof/>
+      <w:sz w:val="20"/>
       <w:vertAlign w:val="superscript"/>
     </w:rPr>
   </w:style>
@@ -1634,7 +1708,11 @@
     <w:name w:val="Hyperlink"/>
     <w:basedOn w:val="CaptionChar"/>
     <w:rPr>
+      <w:rFonts w:ascii="Times New Roman" w:hAnsi="Times New Roman"/>
+      <w:i/>
+      <w:noProof/>
       <w:color w:val="4F81BD" w:themeColor="accent1"/>
+      <w:sz w:val="20"/>
     </w:rPr>
   </w:style>
   <w:style w:type="paragraph" w:styleId="TOCHeading">
@@ -1669,6 +1747,8 @@
     <w:rPr>
       <w:rFonts w:ascii="Consolas" w:hAnsi="Consolas"/>
       <w:b/>
+      <w:i/>
+      <w:noProof/>
       <w:color w:val="204A87"/>
       <w:sz w:val="22"/>
       <w:shd w:val="clear" w:color="auto" w:fill="F8F8F8"/>
@@ -1679,6 +1759,8 @@
     <w:basedOn w:val="VerbatimChar"/>
     <w:rPr>
       <w:rFonts w:ascii="Consolas" w:hAnsi="Consolas"/>
+      <w:i/>
+      <w:noProof/>
       <w:color w:val="204A87"/>
       <w:sz w:val="22"/>
       <w:shd w:val="clear" w:color="auto" w:fill="F8F8F8"/>
@@ -1689,6 +1771,8 @@
     <w:basedOn w:val="VerbatimChar"/>
     <w:rPr>
       <w:rFonts w:ascii="Consolas" w:hAnsi="Consolas"/>
+      <w:i/>
+      <w:noProof/>
       <w:color w:val="0000CF"/>
       <w:sz w:val="22"/>
       <w:shd w:val="clear" w:color="auto" w:fill="F8F8F8"/>
@@ -1699,6 +1783,8 @@
     <w:basedOn w:val="VerbatimChar"/>
     <w:rPr>
       <w:rFonts w:ascii="Consolas" w:hAnsi="Consolas"/>
+      <w:i/>
+      <w:noProof/>
       <w:color w:val="0000CF"/>
       <w:sz w:val="22"/>
       <w:shd w:val="clear" w:color="auto" w:fill="F8F8F8"/>
@@ -1709,6 +1795,8 @@
     <w:basedOn w:val="VerbatimChar"/>
     <w:rPr>
       <w:rFonts w:ascii="Consolas" w:hAnsi="Consolas"/>
+      <w:i/>
+      <w:noProof/>
       <w:color w:val="0000CF"/>
       <w:sz w:val="22"/>
       <w:shd w:val="clear" w:color="auto" w:fill="F8F8F8"/>
@@ -1719,6 +1807,8 @@
     <w:basedOn w:val="VerbatimChar"/>
     <w:rPr>
       <w:rFonts w:ascii="Consolas" w:hAnsi="Consolas"/>
+      <w:i/>
+      <w:noProof/>
       <w:color w:val="000000"/>
       <w:sz w:val="22"/>
       <w:shd w:val="clear" w:color="auto" w:fill="F8F8F8"/>
@@ -1729,6 +1819,8 @@
     <w:basedOn w:val="VerbatimChar"/>
     <w:rPr>
       <w:rFonts w:ascii="Consolas" w:hAnsi="Consolas"/>
+      <w:i/>
+      <w:noProof/>
       <w:color w:val="4E9A06"/>
       <w:sz w:val="22"/>
       <w:shd w:val="clear" w:color="auto" w:fill="F8F8F8"/>
@@ -1739,6 +1831,8 @@
     <w:basedOn w:val="VerbatimChar"/>
     <w:rPr>
       <w:rFonts w:ascii="Consolas" w:hAnsi="Consolas"/>
+      <w:i/>
+      <w:noProof/>
       <w:color w:val="000000"/>
       <w:sz w:val="22"/>
       <w:shd w:val="clear" w:color="auto" w:fill="F8F8F8"/>
@@ -1749,6 +1843,8 @@
     <w:basedOn w:val="VerbatimChar"/>
     <w:rPr>
       <w:rFonts w:ascii="Consolas" w:hAnsi="Consolas"/>
+      <w:i/>
+      <w:noProof/>
       <w:color w:val="4E9A06"/>
       <w:sz w:val="22"/>
       <w:shd w:val="clear" w:color="auto" w:fill="F8F8F8"/>
@@ -1759,6 +1855,8 @@
     <w:basedOn w:val="VerbatimChar"/>
     <w:rPr>
       <w:rFonts w:ascii="Consolas" w:hAnsi="Consolas"/>
+      <w:i/>
+      <w:noProof/>
       <w:color w:val="4E9A06"/>
       <w:sz w:val="22"/>
       <w:shd w:val="clear" w:color="auto" w:fill="F8F8F8"/>
@@ -1769,6 +1867,8 @@
     <w:basedOn w:val="VerbatimChar"/>
     <w:rPr>
       <w:rFonts w:ascii="Consolas" w:hAnsi="Consolas"/>
+      <w:i/>
+      <w:noProof/>
       <w:color w:val="4E9A06"/>
       <w:sz w:val="22"/>
       <w:shd w:val="clear" w:color="auto" w:fill="F8F8F8"/>
@@ -1779,6 +1879,8 @@
     <w:basedOn w:val="VerbatimChar"/>
     <w:rPr>
       <w:rFonts w:ascii="Consolas" w:hAnsi="Consolas"/>
+      <w:i/>
+      <w:noProof/>
       <w:sz w:val="22"/>
       <w:shd w:val="clear" w:color="auto" w:fill="F8F8F8"/>
     </w:rPr>
@@ -1788,7 +1890,8 @@
     <w:basedOn w:val="VerbatimChar"/>
     <w:rPr>
       <w:rFonts w:ascii="Consolas" w:hAnsi="Consolas"/>
-      <w:i/>
+      <w:i w:val="0"/>
+      <w:noProof/>
       <w:color w:val="8F5902"/>
       <w:sz w:val="22"/>
       <w:shd w:val="clear" w:color="auto" w:fill="F8F8F8"/>
@@ -1800,7 +1903,8 @@
     <w:rPr>
       <w:rFonts w:ascii="Consolas" w:hAnsi="Consolas"/>
       <w:b/>
-      <w:i/>
+      <w:i w:val="0"/>
+      <w:noProof/>
       <w:color w:val="8F5902"/>
       <w:sz w:val="22"/>
       <w:shd w:val="clear" w:color="auto" w:fill="F8F8F8"/>
@@ -1812,7 +1916,8 @@
     <w:rPr>
       <w:rFonts w:ascii="Consolas" w:hAnsi="Consolas"/>
       <w:b/>
-      <w:i/>
+      <w:i w:val="0"/>
+      <w:noProof/>
       <w:color w:val="8F5902"/>
       <w:sz w:val="22"/>
       <w:shd w:val="clear" w:color="auto" w:fill="F8F8F8"/>
@@ -1824,7 +1929,8 @@
     <w:rPr>
       <w:rFonts w:ascii="Consolas" w:hAnsi="Consolas"/>
       <w:b/>
-      <w:i/>
+      <w:i w:val="0"/>
+      <w:noProof/>
       <w:color w:val="8F5902"/>
       <w:sz w:val="22"/>
       <w:shd w:val="clear" w:color="auto" w:fill="F8F8F8"/>
@@ -1835,6 +1941,8 @@
     <w:basedOn w:val="VerbatimChar"/>
     <w:rPr>
       <w:rFonts w:ascii="Consolas" w:hAnsi="Consolas"/>
+      <w:i/>
+      <w:noProof/>
       <w:color w:val="8F5902"/>
       <w:sz w:val="22"/>
       <w:shd w:val="clear" w:color="auto" w:fill="F8F8F8"/>
@@ -1845,6 +1953,8 @@
     <w:basedOn w:val="VerbatimChar"/>
     <w:rPr>
       <w:rFonts w:ascii="Consolas" w:hAnsi="Consolas"/>
+      <w:i/>
+      <w:noProof/>
       <w:color w:val="000000"/>
       <w:sz w:val="22"/>
       <w:shd w:val="clear" w:color="auto" w:fill="F8F8F8"/>
@@ -1855,6 +1965,8 @@
     <w:basedOn w:val="VerbatimChar"/>
     <w:rPr>
       <w:rFonts w:ascii="Consolas" w:hAnsi="Consolas"/>
+      <w:i/>
+      <w:noProof/>
       <w:color w:val="000000"/>
       <w:sz w:val="22"/>
       <w:shd w:val="clear" w:color="auto" w:fill="F8F8F8"/>
@@ -1866,6 +1978,8 @@
     <w:rPr>
       <w:rFonts w:ascii="Consolas" w:hAnsi="Consolas"/>
       <w:b/>
+      <w:i/>
+      <w:noProof/>
       <w:color w:val="204A87"/>
       <w:sz w:val="22"/>
       <w:shd w:val="clear" w:color="auto" w:fill="F8F8F8"/>
@@ -1877,6 +1991,8 @@
     <w:rPr>
       <w:rFonts w:ascii="Consolas" w:hAnsi="Consolas"/>
       <w:b/>
+      <w:i/>
+      <w:noProof/>
       <w:color w:val="CE5C00"/>
       <w:sz w:val="22"/>
       <w:shd w:val="clear" w:color="auto" w:fill="F8F8F8"/>
@@ -1887,6 +2003,8 @@
     <w:basedOn w:val="VerbatimChar"/>
     <w:rPr>
       <w:rFonts w:ascii="Consolas" w:hAnsi="Consolas"/>
+      <w:i/>
+      <w:noProof/>
       <w:sz w:val="22"/>
       <w:shd w:val="clear" w:color="auto" w:fill="F8F8F8"/>
     </w:rPr>
@@ -1896,6 +2014,8 @@
     <w:basedOn w:val="VerbatimChar"/>
     <w:rPr>
       <w:rFonts w:ascii="Consolas" w:hAnsi="Consolas"/>
+      <w:i/>
+      <w:noProof/>
       <w:sz w:val="22"/>
       <w:shd w:val="clear" w:color="auto" w:fill="F8F8F8"/>
     </w:rPr>
@@ -1905,7 +2025,8 @@
     <w:basedOn w:val="VerbatimChar"/>
     <w:rPr>
       <w:rFonts w:ascii="Consolas" w:hAnsi="Consolas"/>
-      <w:i/>
+      <w:i w:val="0"/>
+      <w:noProof/>
       <w:color w:val="8F5902"/>
       <w:sz w:val="22"/>
       <w:shd w:val="clear" w:color="auto" w:fill="F8F8F8"/>
@@ -1916,6 +2037,8 @@
     <w:basedOn w:val="VerbatimChar"/>
     <w:rPr>
       <w:rFonts w:ascii="Consolas" w:hAnsi="Consolas"/>
+      <w:i/>
+      <w:noProof/>
       <w:color w:val="C4A000"/>
       <w:sz w:val="22"/>
       <w:shd w:val="clear" w:color="auto" w:fill="F8F8F8"/>
@@ -1926,6 +2049,8 @@
     <w:basedOn w:val="VerbatimChar"/>
     <w:rPr>
       <w:rFonts w:ascii="Consolas" w:hAnsi="Consolas"/>
+      <w:i/>
+      <w:noProof/>
       <w:sz w:val="22"/>
       <w:shd w:val="clear" w:color="auto" w:fill="F8F8F8"/>
     </w:rPr>
@@ -1936,7 +2061,8 @@
     <w:rPr>
       <w:rFonts w:ascii="Consolas" w:hAnsi="Consolas"/>
       <w:b/>
-      <w:i/>
+      <w:i w:val="0"/>
+      <w:noProof/>
       <w:color w:val="8F5902"/>
       <w:sz w:val="22"/>
       <w:shd w:val="clear" w:color="auto" w:fill="F8F8F8"/>
@@ -1948,7 +2074,8 @@
     <w:rPr>
       <w:rFonts w:ascii="Consolas" w:hAnsi="Consolas"/>
       <w:b/>
-      <w:i/>
+      <w:i w:val="0"/>
+      <w:noProof/>
       <w:color w:val="8F5902"/>
       <w:sz w:val="22"/>
       <w:shd w:val="clear" w:color="auto" w:fill="F8F8F8"/>
@@ -1959,6 +2086,8 @@
     <w:basedOn w:val="VerbatimChar"/>
     <w:rPr>
       <w:rFonts w:ascii="Consolas" w:hAnsi="Consolas"/>
+      <w:i/>
+      <w:noProof/>
       <w:color w:val="EF2929"/>
       <w:sz w:val="22"/>
       <w:shd w:val="clear" w:color="auto" w:fill="F8F8F8"/>
@@ -1970,6 +2099,8 @@
     <w:rPr>
       <w:rFonts w:ascii="Consolas" w:hAnsi="Consolas"/>
       <w:b/>
+      <w:i/>
+      <w:noProof/>
       <w:color w:val="A40000"/>
       <w:sz w:val="22"/>
       <w:shd w:val="clear" w:color="auto" w:fill="F8F8F8"/>
@@ -1980,6 +2111,8 @@
     <w:basedOn w:val="VerbatimChar"/>
     <w:rPr>
       <w:rFonts w:ascii="Consolas" w:hAnsi="Consolas"/>
+      <w:i/>
+      <w:noProof/>
       <w:sz w:val="22"/>
       <w:shd w:val="clear" w:color="auto" w:fill="F8F8F8"/>
     </w:rPr>

</xml_diff>